<commit_message>
Updated User Guides and README.md with latest screenshots from MacOS
</commit_message>
<xml_diff>
--- a/UserGuides/Doomsville-Howler-UserGuide-1.0.4.docx
+++ b/UserGuides/Doomsville-Howler-UserGuide-1.0.4.docx
@@ -183,9 +183,9 @@
           <w:szCs w:val="48"/>
         </w:rPr>
         <w:drawing>
-          <wp:inline distT="0" distB="0" distL="0" distR="0" wp14:anchorId="0D4908B8" wp14:editId="60476E7A">
-            <wp:extent cx="1407600" cy="2532525"/>
-            <wp:effectExtent l="0" t="0" r="2540" b="1270"/>
+          <wp:inline distT="0" distB="0" distL="0" distR="0" wp14:anchorId="0D4908B8" wp14:editId="73CE44A8">
+            <wp:extent cx="1399249" cy="2532525"/>
+            <wp:effectExtent l="0" t="0" r="0" b="1270"/>
             <wp:docPr id="16" name="Picture 16"/>
             <wp:cNvGraphicFramePr>
               <a:graphicFrameLocks xmlns:a="http://schemas.openxmlformats.org/drawingml/2006/main" noChangeAspect="1"/>
@@ -212,7 +212,7 @@
                   <pic:spPr>
                     <a:xfrm>
                       <a:off x="0" y="0"/>
-                      <a:ext cx="1407600" cy="2532525"/>
+                      <a:ext cx="1399249" cy="2532525"/>
                     </a:xfrm>
                     <a:prstGeom prst="rect">
                       <a:avLst/>

</xml_diff>